<commit_message>
Updated NameSpace, modified function in webmanagement "ViewStudent".
HUGE CHANGE IN DATABASE STRUCTURE FOR FUTURE   FUNCTIONAL MODIFICATION
</commit_message>
<xml_diff>
--- a/项目报告.docx
+++ b/项目报告.docx
@@ -3952,7 +3952,7 @@
       </w:r>
     </w:p>
     <w:p>
-      <w:commentRangeStart w:id="7"/>
+      <w:commentRangeStart w:id="6"/>
       <w:r>
         <w:rPr>
           <w:rFonts w:hint="eastAsia"/>
@@ -4063,23 +4063,20 @@
         </w:rPr>
         <w:t>客户端进行查看，可被用作内部消息通信。</w:t>
       </w:r>
-      <w:commentRangeEnd w:id="7"/>
+      <w:commentRangeEnd w:id="6"/>
       <w:r>
         <w:rPr>
           <w:rStyle w:val="af5"/>
         </w:rPr>
-        <w:commentReference w:id="7"/>
+        <w:commentReference w:id="6"/>
       </w:r>
     </w:p>
     <w:p>
       <w:pPr>
         <w:pStyle w:val="1"/>
-        <w:rPr>
-          <w:rFonts w:hint="eastAsia"/>
-        </w:rPr>
-      </w:pPr>
-      <w:bookmarkStart w:id="8" w:name="_用户登陆步骤（适用于微信Web管理页面）"/>
-      <w:bookmarkEnd w:id="8"/>
+      </w:pPr>
+      <w:bookmarkStart w:id="7" w:name="_用户登陆步骤（适用于微信Web管理页面）"/>
+      <w:bookmarkEnd w:id="7"/>
       <w:r>
         <w:rPr>
           <w:rFonts w:hint="eastAsia"/>
@@ -4134,7 +4131,6 @@
       <w:pPr>
         <w:pStyle w:val="Notifiatoin"/>
         <w:rPr>
-          <w:rFonts w:hint="eastAsia"/>
           <w:color w:val="FF0000"/>
         </w:rPr>
       </w:pPr>
@@ -4225,6 +4221,14 @@
         </w:rPr>
         <w:t>Windows</w:t>
       </w:r>
+      <w:r>
+        <w:rPr>
+          <w:rFonts w:hint="eastAsia"/>
+        </w:rPr>
+        <w:t>校车</w:t>
+      </w:r>
+      <w:bookmarkStart w:id="8" w:name="_GoBack"/>
+      <w:bookmarkEnd w:id="8"/>
       <w:r>
         <w:rPr>
           <w:rFonts w:hint="eastAsia"/>
@@ -4897,9 +4901,6 @@
       <w:pPr>
         <w:pStyle w:val="af6"/>
         <w:ind w:firstLine="420"/>
-        <w:rPr>
-          <w:rFonts w:hint="eastAsia"/>
-        </w:rPr>
       </w:pPr>
       <w:r>
         <w:rPr>
@@ -4931,11 +4932,9 @@
         </w:rPr>
         <w:t>ID</w:t>
       </w:r>
-      <w:bookmarkStart w:id="6" w:name="_GoBack"/>
-      <w:bookmarkEnd w:id="6"/>
     </w:p>
   </w:comment>
-  <w:comment w:id="7" w:author="刘 浩宇" w:date="2018-04-16T20:22:00Z" w:initials="刘">
+  <w:comment w:id="6" w:author="刘 浩宇" w:date="2018-04-16T20:22:00Z" w:initials="刘">
     <w:p>
       <w:pPr>
         <w:pStyle w:val="af6"/>
@@ -7410,6 +7409,7 @@
   <w:style w:type="character" w:default="1" w:styleId="a0">
     <w:name w:val="Default Paragraph Font"/>
     <w:uiPriority w:val="1"/>
+    <w:semiHidden/>
     <w:unhideWhenUsed/>
   </w:style>
   <w:style w:type="table" w:default="1" w:styleId="a1">
@@ -8093,7 +8093,7 @@
 </file>
 
 <file path=customXml/itemProps1.xml><?xml version="1.0" encoding="utf-8"?>
-<ds:datastoreItem xmlns:ds="http://schemas.openxmlformats.org/officeDocument/2006/customXml" ds:itemID="{3A26E2B8-46A0-4339-AD4C-568BC7DA2E95}">
+<ds:datastoreItem xmlns:ds="http://schemas.openxmlformats.org/officeDocument/2006/customXml" ds:itemID="{D871C765-B44D-460B-AF69-ED1FB11F53B7}">
   <ds:schemaRefs>
     <ds:schemaRef ds:uri="http://schemas.openxmlformats.org/officeDocument/2006/bibliography"/>
   </ds:schemaRefs>

</xml_diff>